<commit_message>
predictions using random forest
</commit_message>
<xml_diff>
--- a/Project Proposal/Machine learning project proposal.docx
+++ b/Project Proposal/Machine learning project proposal.docx
@@ -7,88 +7,94 @@
         <w:rPr>
           <w:b/>
           <w:bCs/>
-          <w:sz w:val="28"/>
-          <w:szCs w:val="28"/>
         </w:rPr>
       </w:pPr>
-      <w:r>
-        <w:rPr>
-          <w:b/>
-          <w:bCs/>
-          <w:sz w:val="28"/>
-          <w:szCs w:val="28"/>
-        </w:rPr>
-        <w:t xml:space="preserve">Topic </w:t>
-      </w:r>
-      <w:r>
-        <w:rPr>
-          <w:b/>
-          <w:bCs/>
-          <w:sz w:val="28"/>
-          <w:szCs w:val="28"/>
-        </w:rPr>
-        <w:t>Area: Health sector</w:t>
-      </w:r>
-    </w:p>
-    <w:p>
       <w:r>
         <w:rPr>
           <w:b/>
           <w:bCs/>
         </w:rPr>
-        <w:t>Aim</w:t>
-      </w:r>
+        <w:t>Topic Area: Health Sector</w:t>
+      </w:r>
+    </w:p>
+    <w:p>
       <w:r>
         <w:rPr>
           <w:b/>
           <w:bCs/>
         </w:rPr>
-        <w:t xml:space="preserve">: </w:t>
-      </w:r>
-      <w:r>
-        <w:t>Predict the likelihood of chronic diseases such as diabetes, depression, dementia, cardiovascular diseases in Australian populations.</w:t>
-      </w:r>
-      <w:r>
-        <w:t xml:space="preserve"> </w:t>
-      </w:r>
-    </w:p>
-    <w:p>
-      <w:pPr>
+        <w:t>Aim:</w:t>
+      </w:r>
+      <w:r>
+        <w:t xml:space="preserve"> Predict the likelihood of an individual being diagnosed with dementia based on demographic, lifestyle, and medical data. </w:t>
+      </w:r>
+    </w:p>
+    <w:p>
+      <w:r>
+        <w:rPr>
+          <w:b/>
+          <w:bCs/>
+        </w:rPr>
+        <w:t>Models:</w:t>
+      </w:r>
+      <w:r>
+        <w:t xml:space="preserve"> Machine learning models such as Random Forest, Logistic Regression, and Deep Neural Networks will be used to analyze the data.</w:t>
+      </w:r>
+    </w:p>
+    <w:p>
+      <w:pPr>
+        <w:rPr>
+          <w:b/>
+          <w:bCs/>
+        </w:rPr>
+      </w:pPr>
+      <w:r>
+        <w:rPr>
+          <w:b/>
+          <w:bCs/>
+        </w:rPr>
+        <w:t>General Research Questions:</w:t>
+      </w:r>
+    </w:p>
+    <w:p>
+      <w:r>
         <w:rPr>
           <w:i/>
           <w:iCs/>
         </w:rPr>
-      </w:pPr>
+        <w:t>Prediction Accuracy:</w:t>
+      </w:r>
+      <w:r>
+        <w:t xml:space="preserve"> How accurately can we predict the onset of dementia using demographic, lifestyle, and medical data from Australian populations?</w:t>
+      </w:r>
+    </w:p>
+    <w:p>
       <w:r>
         <w:rPr>
           <w:i/>
           <w:iCs/>
         </w:rPr>
-        <w:t xml:space="preserve">Note: A specific disease will be chosen based on the quality of dataset we get. </w:t>
+        <w:t>Feature Importance:</w:t>
+      </w:r>
+      <w:r>
+        <w:t xml:space="preserve"> Which features (e.g., age, gender, lifestyle factors, medical history) are the most significant predictors for dementia?</w:t>
       </w:r>
     </w:p>
     <w:p>
       <w:r>
         <w:rPr>
-          <w:b/>
-          <w:bCs/>
+          <w:i/>
+          <w:iCs/>
         </w:rPr>
-        <w:t xml:space="preserve">Model: </w:t>
-      </w:r>
-      <w:r>
-        <w:t>Use machine learning models like Logistic Regression</w:t>
-      </w:r>
-      <w:r>
-        <w:t xml:space="preserve"> </w:t>
-      </w:r>
-      <w:r>
-        <w:t xml:space="preserve">or </w:t>
-      </w:r>
-      <w:r>
-        <w:t xml:space="preserve">Deep </w:t>
-      </w:r>
-      <w:r>
-        <w:t>Neural Networks.</w:t>
+        <w:t>Model Performance:</w:t>
+      </w:r>
+      <w:r>
+        <w:t xml:space="preserve"> How do different machine learning models (e.g., Logistic Regression, Random Forest, Deep Neural Networks) compare in terms of prediction accuracy and robustness?</w:t>
+      </w:r>
+    </w:p>
+    <w:p>
+      <w:r>
+        <w:t>Proposed Target for Prediction Accuracy: 80%</w:t>
       </w:r>
     </w:p>
     <w:p>
@@ -107,176 +113,7 @@
           <w:sz w:val="24"/>
           <w:szCs w:val="24"/>
         </w:rPr>
-        <w:t>General Research Questions</w:t>
-      </w:r>
-    </w:p>
-    <w:p>
-      <w:pPr>
-        <w:pStyle w:val="ListParagraph"/>
-        <w:numPr>
-          <w:ilvl w:val="0"/>
-          <w:numId w:val="1"/>
-        </w:numPr>
-      </w:pPr>
-      <w:r>
-        <w:rPr>
-          <w:i/>
-          <w:iCs/>
-        </w:rPr>
-        <w:t>Prediction Accuracy:</w:t>
-      </w:r>
-      <w:r>
-        <w:t xml:space="preserve"> How accurately can we predict the onset of chronic diseases using demographic, lifestyle, and medical data from Australian populations?</w:t>
-      </w:r>
-    </w:p>
-    <w:p>
-      <w:pPr>
-        <w:pStyle w:val="ListParagraph"/>
-        <w:numPr>
-          <w:ilvl w:val="0"/>
-          <w:numId w:val="1"/>
-        </w:numPr>
-      </w:pPr>
-      <w:r>
-        <w:rPr>
-          <w:i/>
-          <w:iCs/>
-        </w:rPr>
-        <w:t>Feature Importance:</w:t>
-      </w:r>
-      <w:r>
-        <w:t xml:space="preserve"> Which features (e.g., age, gender, lifestyle factors, medical history) are the most important predictors for each chronic disease?</w:t>
-      </w:r>
-    </w:p>
-    <w:p>
-      <w:pPr>
-        <w:pStyle w:val="ListParagraph"/>
-        <w:numPr>
-          <w:ilvl w:val="0"/>
-          <w:numId w:val="1"/>
-        </w:numPr>
-      </w:pPr>
-      <w:r>
-        <w:rPr>
-          <w:i/>
-          <w:iCs/>
-        </w:rPr>
-        <w:t>Model Performance:</w:t>
-      </w:r>
-      <w:r>
-        <w:t xml:space="preserve"> How do different machine learning models (e.g., Logistic Regression, Decision Trees, Neural Networks) compare in terms of prediction accuracy and robustness?</w:t>
-      </w:r>
-    </w:p>
-    <w:p>
-      <w:r>
-        <w:t xml:space="preserve">Proposed Target for prediction accuracy: </w:t>
-      </w:r>
-      <w:r>
-        <w:rPr>
-          <w:b/>
-          <w:bCs/>
-        </w:rPr>
-        <w:t>80 percent.</w:t>
-      </w:r>
-      <w:r>
-        <w:t xml:space="preserve"> </w:t>
-      </w:r>
-    </w:p>
-    <w:p>
-      <w:pPr>
-        <w:rPr>
-          <w:b/>
-          <w:bCs/>
-          <w:sz w:val="24"/>
-          <w:szCs w:val="24"/>
-        </w:rPr>
-      </w:pPr>
-      <w:r>
-        <w:rPr>
-          <w:b/>
-          <w:bCs/>
-          <w:sz w:val="24"/>
-          <w:szCs w:val="24"/>
-        </w:rPr>
-        <w:t>Disease-Specific Research Questions</w:t>
-      </w:r>
-    </w:p>
-    <w:p>
-      <w:pPr>
-        <w:rPr>
-          <w:b/>
-          <w:bCs/>
-        </w:rPr>
-      </w:pPr>
-      <w:r>
-        <w:rPr>
-          <w:b/>
-          <w:bCs/>
-        </w:rPr>
-        <w:t>Diabetes Prediction:</w:t>
-      </w:r>
-    </w:p>
-    <w:p>
-      <w:pPr>
-        <w:pStyle w:val="ListParagraph"/>
-        <w:numPr>
-          <w:ilvl w:val="0"/>
-          <w:numId w:val="2"/>
-        </w:numPr>
-      </w:pPr>
-      <w:r>
-        <w:t>What is the relative importance of factors like BMI, physical activity, and family history in predicting the likelihood of developing diabetes?</w:t>
-      </w:r>
-    </w:p>
-    <w:p>
-      <w:pPr>
-        <w:pStyle w:val="ListParagraph"/>
-        <w:numPr>
-          <w:ilvl w:val="0"/>
-          <w:numId w:val="2"/>
-        </w:numPr>
-      </w:pPr>
-      <w:r>
-        <w:t>How well do models perform in predicting diabetes onset in different age groups and ethnicities within the Australian population?</w:t>
-      </w:r>
-    </w:p>
-    <w:p>
-      <w:pPr>
-        <w:rPr>
-          <w:b/>
-          <w:bCs/>
-        </w:rPr>
-      </w:pPr>
-      <w:r>
-        <w:rPr>
-          <w:b/>
-          <w:bCs/>
-        </w:rPr>
-        <w:t>Depression Prediction:</w:t>
-      </w:r>
-    </w:p>
-    <w:p>
-      <w:pPr>
-        <w:pStyle w:val="ListParagraph"/>
-        <w:numPr>
-          <w:ilvl w:val="0"/>
-          <w:numId w:val="3"/>
-        </w:numPr>
-      </w:pPr>
-      <w:r>
-        <w:t>Can we identify early warning signs of depression based on socio-economic status, lifestyle, and medical history?</w:t>
-      </w:r>
-    </w:p>
-    <w:p>
-      <w:pPr>
-        <w:pStyle w:val="ListParagraph"/>
-        <w:numPr>
-          <w:ilvl w:val="0"/>
-          <w:numId w:val="3"/>
-        </w:numPr>
-      </w:pPr>
-      <w:r>
-        <w:t>How does the inclusion of mental health survey data improve the prediction accuracy for depression?</w:t>
+        <w:t>Disease-Specific Research Questions:</w:t>
       </w:r>
     </w:p>
     <w:p>
@@ -299,7 +136,7 @@
         <w:pStyle w:val="ListParagraph"/>
         <w:numPr>
           <w:ilvl w:val="0"/>
-          <w:numId w:val="4"/>
+          <w:numId w:val="12"/>
         </w:numPr>
       </w:pPr>
       <w:r>
@@ -311,7 +148,7 @@
         <w:pStyle w:val="ListParagraph"/>
         <w:numPr>
           <w:ilvl w:val="0"/>
-          <w:numId w:val="4"/>
+          <w:numId w:val="12"/>
         </w:numPr>
       </w:pPr>
       <w:r>
@@ -330,55 +167,7 @@
           <w:b/>
           <w:bCs/>
         </w:rPr>
-        <w:t>Cardiovascular Disease Prediction:</w:t>
-      </w:r>
-    </w:p>
-    <w:p>
-      <w:pPr>
-        <w:pStyle w:val="ListParagraph"/>
-        <w:numPr>
-          <w:ilvl w:val="0"/>
-          <w:numId w:val="5"/>
-        </w:numPr>
-      </w:pPr>
-      <w:r>
-        <w:t>Which factors (e.g., cholesterol levels, blood pressure, smoking status) are the strongest predictors of cardiovascular disease?</w:t>
-      </w:r>
-    </w:p>
-    <w:p>
-      <w:pPr>
-        <w:pStyle w:val="ListParagraph"/>
-        <w:numPr>
-          <w:ilvl w:val="0"/>
-          <w:numId w:val="5"/>
-        </w:numPr>
-      </w:pPr>
-      <w:r>
-        <w:t>How do lifestyle changes (e.g., diet, exercise) over time impact the risk prediction for cardiovascular diseases?</w:t>
-      </w:r>
-    </w:p>
-    <w:p/>
-    <w:p/>
-    <w:p/>
-    <w:p/>
-    <w:p>
-      <w:pPr>
-        <w:rPr>
-          <w:b/>
-          <w:bCs/>
-          <w:sz w:val="24"/>
-          <w:szCs w:val="24"/>
-        </w:rPr>
-      </w:pPr>
-      <w:r>
-        <w:rPr>
-          <w:b/>
-          <w:bCs/>
-          <w:sz w:val="24"/>
-          <w:szCs w:val="24"/>
-        </w:rPr>
-        <w:lastRenderedPageBreak/>
-        <w:t>Intervention and Prevention Research Questions</w:t>
+        <w:t>Intervention and Prevention Research Questions:</w:t>
       </w:r>
     </w:p>
     <w:p>
@@ -401,7 +190,7 @@
         <w:pStyle w:val="ListParagraph"/>
         <w:numPr>
           <w:ilvl w:val="0"/>
-          <w:numId w:val="6"/>
+          <w:numId w:val="11"/>
         </w:numPr>
       </w:pPr>
       <w:r>
@@ -413,26 +202,23 @@
         <w:pStyle w:val="ListParagraph"/>
         <w:numPr>
           <w:ilvl w:val="0"/>
-          <w:numId w:val="6"/>
+          <w:numId w:val="11"/>
         </w:numPr>
       </w:pPr>
       <w:r>
-        <w:t>What is the impact of early lifestyle interventions on reducing the risk of chronic diseases?</w:t>
-      </w:r>
-    </w:p>
-    <w:p>
-      <w:pPr>
+        <w:t>What impact do early lifestyle interventions have on reducing the risk of dementia?</w:t>
+      </w:r>
+    </w:p>
+    <w:p>
+      <w:r>
         <w:rPr>
           <w:b/>
           <w:bCs/>
         </w:rPr>
-      </w:pPr>
-      <w:r>
-        <w:rPr>
-          <w:b/>
-          <w:bCs/>
-        </w:rPr>
-        <w:t>Healthcare Utilization:</w:t>
+        <w:t>Healthcare Utilization</w:t>
+      </w:r>
+      <w:r>
+        <w:t>:</w:t>
       </w:r>
     </w:p>
     <w:p>
@@ -440,11 +226,11 @@
         <w:pStyle w:val="ListParagraph"/>
         <w:numPr>
           <w:ilvl w:val="0"/>
-          <w:numId w:val="7"/>
+          <w:numId w:val="10"/>
         </w:numPr>
       </w:pPr>
       <w:r>
-        <w:t>How does the utilization of healthcare services (e.g., regular check-ups, preventive screenings) impact the prediction and management of chronic diseases?</w:t>
+        <w:t>How does the utilization of healthcare services (e.g., regular check-ups, preventive screenings) affect the prediction and management of dementia?</w:t>
       </w:r>
     </w:p>
     <w:p>
@@ -452,7 +238,7 @@
         <w:pStyle w:val="ListParagraph"/>
         <w:numPr>
           <w:ilvl w:val="0"/>
-          <w:numId w:val="7"/>
+          <w:numId w:val="10"/>
         </w:numPr>
       </w:pPr>
       <w:r>
@@ -479,11 +265,11 @@
         <w:pStyle w:val="ListParagraph"/>
         <w:numPr>
           <w:ilvl w:val="0"/>
-          <w:numId w:val="8"/>
+          <w:numId w:val="9"/>
         </w:numPr>
       </w:pPr>
       <w:r>
-        <w:t>How can machine learning models be used to develop personalized prevention and treatment plans for individuals at high risk of chronic diseases?</w:t>
+        <w:t>How can machine learning models be employed to develop personalized prevention and treatment plans for individuals at high risk of dementia?</w:t>
       </w:r>
     </w:p>
     <w:p>
@@ -491,61 +277,16 @@
         <w:pStyle w:val="ListParagraph"/>
         <w:numPr>
           <w:ilvl w:val="0"/>
-          <w:numId w:val="8"/>
+          <w:numId w:val="9"/>
         </w:numPr>
       </w:pPr>
       <w:r>
-        <w:t>What role does genetic data play in enhancing the accuracy and personalization of chronic disease predictions?</w:t>
-      </w:r>
-    </w:p>
-    <w:p>
-      <w:r>
-        <w:rPr>
-          <w:b/>
-          <w:bCs/>
-        </w:rPr>
-        <w:t>Data</w:t>
-      </w:r>
-      <w:r>
-        <w:rPr>
-          <w:b/>
-          <w:bCs/>
-        </w:rPr>
-        <w:t xml:space="preserve"> </w:t>
-      </w:r>
-      <w:r>
-        <w:rPr>
-          <w:b/>
-          <w:bCs/>
-        </w:rPr>
-        <w:t>source</w:t>
-      </w:r>
-      <w:r>
-        <w:rPr>
-          <w:b/>
-          <w:bCs/>
-        </w:rPr>
-        <w:t>:</w:t>
-      </w:r>
-      <w:r>
-        <w:t xml:space="preserve"> Use datasets from </w:t>
-      </w:r>
-      <w:proofErr w:type="spellStart"/>
-      <w:r>
-        <w:t>Keggle</w:t>
-      </w:r>
-      <w:proofErr w:type="spellEnd"/>
-      <w:r>
-        <w:t xml:space="preserve">, Australian Institute of Health and Welfare (AIHW), </w:t>
-      </w:r>
-      <w:r>
-        <w:t>Health Data Australia</w:t>
-      </w:r>
-      <w:r>
-        <w:t>, ABS</w:t>
-      </w:r>
-      <w:r>
-        <w:t>, or state health departments.</w:t>
+        <w:t>What role does genetic data play in enhancing the accuracy and personalization of dementia predictions?</w:t>
+      </w:r>
+    </w:p>
+    <w:p>
+      <w:r>
+        <w:t>Data Sources: Datasets from Kaggle, Australian Institute of Health and Welfare (AIHW), Health Data Australia, ABS, or state health departments.</w:t>
       </w:r>
     </w:p>
     <w:sectPr>
@@ -561,6 +302,178 @@
 <file path=word/numbering.xml><?xml version="1.0" encoding="utf-8"?>
 <w:numbering xmlns:wpc="http://schemas.microsoft.com/office/word/2010/wordprocessingCanvas" xmlns:cx="http://schemas.microsoft.com/office/drawing/2014/chartex" xmlns:cx1="http://schemas.microsoft.com/office/drawing/2015/9/8/chartex" xmlns:cx2="http://schemas.microsoft.com/office/drawing/2015/10/21/chartex" xmlns:cx3="http://schemas.microsoft.com/office/drawing/2016/5/9/chartex" xmlns:cx4="http://schemas.microsoft.com/office/drawing/2016/5/10/chartex" xmlns:cx5="http://schemas.microsoft.com/office/drawing/2016/5/11/chartex" xmlns:cx6="http://schemas.microsoft.com/office/drawing/2016/5/12/chartex" xmlns:cx7="http://schemas.microsoft.com/office/drawing/2016/5/13/chartex" xmlns:cx8="http://schemas.microsoft.com/office/drawing/2016/5/14/chartex" xmlns:mc="http://schemas.openxmlformats.org/markup-compatibility/2006" xmlns:aink="http://schemas.microsoft.com/office/drawing/2016/ink" xmlns:am3d="http://schemas.microsoft.com/office/drawing/2017/model3d" xmlns:o="urn:schemas-microsoft-com:office:office" xmlns:oel="http://schemas.microsoft.com/office/2019/extlst" xmlns:r="http://schemas.openxmlformats.org/officeDocument/2006/relationships" xmlns:m="http://schemas.openxmlformats.org/officeDocument/2006/math" xmlns:v="urn:schemas-microsoft-com:vml" xmlns:wp14="http://schemas.microsoft.com/office/word/2010/wordprocessingDrawing" xmlns:wp="http://schemas.openxmlformats.org/drawingml/2006/wordprocessingDrawing" xmlns:w10="urn:schemas-microsoft-com:office:word" xmlns:w="http://schemas.openxmlformats.org/wordprocessingml/2006/main" xmlns:w14="http://schemas.microsoft.com/office/word/2010/wordml" xmlns:w15="http://schemas.microsoft.com/office/word/2012/wordml" xmlns:w16cex="http://schemas.microsoft.com/office/word/2018/wordml/cex" xmlns:w16cid="http://schemas.microsoft.com/office/word/2016/wordml/cid" xmlns:w16="http://schemas.microsoft.com/office/word/2018/wordml" xmlns:w16du="http://schemas.microsoft.com/office/word/2023/wordml/word16du" xmlns:w16sdtdh="http://schemas.microsoft.com/office/word/2020/wordml/sdtdatahash" xmlns:w16se="http://schemas.microsoft.com/office/word/2015/wordml/symex" xmlns:wpg="http://schemas.microsoft.com/office/word/2010/wordprocessingGroup" xmlns:wpi="http://schemas.microsoft.com/office/word/2010/wordprocessingInk" xmlns:wne="http://schemas.microsoft.com/office/word/2006/wordml" xmlns:wps="http://schemas.microsoft.com/office/word/2010/wordprocessingShape" mc:Ignorable="w14 w15 w16se w16cid w16 w16cex w16sdtdh w16du wp14">
   <w:abstractNum w:abstractNumId="0" w15:restartNumberingAfterBreak="0">
+    <w:nsid w:val="00557A60"/>
+    <w:multiLevelType w:val="hybridMultilevel"/>
+    <w:tmpl w:val="F286989C"/>
+    <w:lvl w:ilvl="0" w:tplc="0C09000F">
+      <w:start w:val="1"/>
+      <w:numFmt w:val="decimal"/>
+      <w:lvlText w:val="%1."/>
+      <w:lvlJc w:val="left"/>
+      <w:pPr>
+        <w:ind w:left="720" w:hanging="360"/>
+      </w:pPr>
+    </w:lvl>
+    <w:lvl w:ilvl="1" w:tplc="0C090019" w:tentative="1">
+      <w:start w:val="1"/>
+      <w:numFmt w:val="lowerLetter"/>
+      <w:lvlText w:val="%2."/>
+      <w:lvlJc w:val="left"/>
+      <w:pPr>
+        <w:ind w:left="1440" w:hanging="360"/>
+      </w:pPr>
+    </w:lvl>
+    <w:lvl w:ilvl="2" w:tplc="0C09001B" w:tentative="1">
+      <w:start w:val="1"/>
+      <w:numFmt w:val="lowerRoman"/>
+      <w:lvlText w:val="%3."/>
+      <w:lvlJc w:val="right"/>
+      <w:pPr>
+        <w:ind w:left="2160" w:hanging="180"/>
+      </w:pPr>
+    </w:lvl>
+    <w:lvl w:ilvl="3" w:tplc="0C09000F" w:tentative="1">
+      <w:start w:val="1"/>
+      <w:numFmt w:val="decimal"/>
+      <w:lvlText w:val="%4."/>
+      <w:lvlJc w:val="left"/>
+      <w:pPr>
+        <w:ind w:left="2880" w:hanging="360"/>
+      </w:pPr>
+    </w:lvl>
+    <w:lvl w:ilvl="4" w:tplc="0C090019" w:tentative="1">
+      <w:start w:val="1"/>
+      <w:numFmt w:val="lowerLetter"/>
+      <w:lvlText w:val="%5."/>
+      <w:lvlJc w:val="left"/>
+      <w:pPr>
+        <w:ind w:left="3600" w:hanging="360"/>
+      </w:pPr>
+    </w:lvl>
+    <w:lvl w:ilvl="5" w:tplc="0C09001B" w:tentative="1">
+      <w:start w:val="1"/>
+      <w:numFmt w:val="lowerRoman"/>
+      <w:lvlText w:val="%6."/>
+      <w:lvlJc w:val="right"/>
+      <w:pPr>
+        <w:ind w:left="4320" w:hanging="180"/>
+      </w:pPr>
+    </w:lvl>
+    <w:lvl w:ilvl="6" w:tplc="0C09000F" w:tentative="1">
+      <w:start w:val="1"/>
+      <w:numFmt w:val="decimal"/>
+      <w:lvlText w:val="%7."/>
+      <w:lvlJc w:val="left"/>
+      <w:pPr>
+        <w:ind w:left="5040" w:hanging="360"/>
+      </w:pPr>
+    </w:lvl>
+    <w:lvl w:ilvl="7" w:tplc="0C090019" w:tentative="1">
+      <w:start w:val="1"/>
+      <w:numFmt w:val="lowerLetter"/>
+      <w:lvlText w:val="%8."/>
+      <w:lvlJc w:val="left"/>
+      <w:pPr>
+        <w:ind w:left="5760" w:hanging="360"/>
+      </w:pPr>
+    </w:lvl>
+    <w:lvl w:ilvl="8" w:tplc="0C09001B" w:tentative="1">
+      <w:start w:val="1"/>
+      <w:numFmt w:val="lowerRoman"/>
+      <w:lvlText w:val="%9."/>
+      <w:lvlJc w:val="right"/>
+      <w:pPr>
+        <w:ind w:left="6480" w:hanging="180"/>
+      </w:pPr>
+    </w:lvl>
+  </w:abstractNum>
+  <w:abstractNum w:abstractNumId="1" w15:restartNumberingAfterBreak="0">
+    <w:nsid w:val="00C71050"/>
+    <w:multiLevelType w:val="hybridMultilevel"/>
+    <w:tmpl w:val="130ACCA8"/>
+    <w:lvl w:ilvl="0" w:tplc="0C09000F">
+      <w:start w:val="1"/>
+      <w:numFmt w:val="decimal"/>
+      <w:lvlText w:val="%1."/>
+      <w:lvlJc w:val="left"/>
+      <w:pPr>
+        <w:ind w:left="720" w:hanging="360"/>
+      </w:pPr>
+    </w:lvl>
+    <w:lvl w:ilvl="1" w:tplc="0C090019" w:tentative="1">
+      <w:start w:val="1"/>
+      <w:numFmt w:val="lowerLetter"/>
+      <w:lvlText w:val="%2."/>
+      <w:lvlJc w:val="left"/>
+      <w:pPr>
+        <w:ind w:left="1440" w:hanging="360"/>
+      </w:pPr>
+    </w:lvl>
+    <w:lvl w:ilvl="2" w:tplc="0C09001B" w:tentative="1">
+      <w:start w:val="1"/>
+      <w:numFmt w:val="lowerRoman"/>
+      <w:lvlText w:val="%3."/>
+      <w:lvlJc w:val="right"/>
+      <w:pPr>
+        <w:ind w:left="2160" w:hanging="180"/>
+      </w:pPr>
+    </w:lvl>
+    <w:lvl w:ilvl="3" w:tplc="0C09000F" w:tentative="1">
+      <w:start w:val="1"/>
+      <w:numFmt w:val="decimal"/>
+      <w:lvlText w:val="%4."/>
+      <w:lvlJc w:val="left"/>
+      <w:pPr>
+        <w:ind w:left="2880" w:hanging="360"/>
+      </w:pPr>
+    </w:lvl>
+    <w:lvl w:ilvl="4" w:tplc="0C090019" w:tentative="1">
+      <w:start w:val="1"/>
+      <w:numFmt w:val="lowerLetter"/>
+      <w:lvlText w:val="%5."/>
+      <w:lvlJc w:val="left"/>
+      <w:pPr>
+        <w:ind w:left="3600" w:hanging="360"/>
+      </w:pPr>
+    </w:lvl>
+    <w:lvl w:ilvl="5" w:tplc="0C09001B" w:tentative="1">
+      <w:start w:val="1"/>
+      <w:numFmt w:val="lowerRoman"/>
+      <w:lvlText w:val="%6."/>
+      <w:lvlJc w:val="right"/>
+      <w:pPr>
+        <w:ind w:left="4320" w:hanging="180"/>
+      </w:pPr>
+    </w:lvl>
+    <w:lvl w:ilvl="6" w:tplc="0C09000F" w:tentative="1">
+      <w:start w:val="1"/>
+      <w:numFmt w:val="decimal"/>
+      <w:lvlText w:val="%7."/>
+      <w:lvlJc w:val="left"/>
+      <w:pPr>
+        <w:ind w:left="5040" w:hanging="360"/>
+      </w:pPr>
+    </w:lvl>
+    <w:lvl w:ilvl="7" w:tplc="0C090019" w:tentative="1">
+      <w:start w:val="1"/>
+      <w:numFmt w:val="lowerLetter"/>
+      <w:lvlText w:val="%8."/>
+      <w:lvlJc w:val="left"/>
+      <w:pPr>
+        <w:ind w:left="5760" w:hanging="360"/>
+      </w:pPr>
+    </w:lvl>
+    <w:lvl w:ilvl="8" w:tplc="0C09001B" w:tentative="1">
+      <w:start w:val="1"/>
+      <w:numFmt w:val="lowerRoman"/>
+      <w:lvlText w:val="%9."/>
+      <w:lvlJc w:val="right"/>
+      <w:pPr>
+        <w:ind w:left="6480" w:hanging="180"/>
+      </w:pPr>
+    </w:lvl>
+  </w:abstractNum>
+  <w:abstractNum w:abstractNumId="2" w15:restartNumberingAfterBreak="0">
     <w:nsid w:val="028D0845"/>
     <w:multiLevelType w:val="hybridMultilevel"/>
     <w:tmpl w:val="DE5AAF7A"/>
@@ -646,7 +559,7 @@
       </w:pPr>
     </w:lvl>
   </w:abstractNum>
-  <w:abstractNum w:abstractNumId="1" w15:restartNumberingAfterBreak="0">
+  <w:abstractNum w:abstractNumId="3" w15:restartNumberingAfterBreak="0">
     <w:nsid w:val="065E7600"/>
     <w:multiLevelType w:val="hybridMultilevel"/>
     <w:tmpl w:val="3F9A822E"/>
@@ -732,7 +645,179 @@
       </w:pPr>
     </w:lvl>
   </w:abstractNum>
-  <w:abstractNum w:abstractNumId="2" w15:restartNumberingAfterBreak="0">
+  <w:abstractNum w:abstractNumId="4" w15:restartNumberingAfterBreak="0">
+    <w:nsid w:val="071436CF"/>
+    <w:multiLevelType w:val="hybridMultilevel"/>
+    <w:tmpl w:val="A6F6D680"/>
+    <w:lvl w:ilvl="0" w:tplc="0C09000F">
+      <w:start w:val="1"/>
+      <w:numFmt w:val="decimal"/>
+      <w:lvlText w:val="%1."/>
+      <w:lvlJc w:val="left"/>
+      <w:pPr>
+        <w:ind w:left="720" w:hanging="360"/>
+      </w:pPr>
+    </w:lvl>
+    <w:lvl w:ilvl="1" w:tplc="0C090019" w:tentative="1">
+      <w:start w:val="1"/>
+      <w:numFmt w:val="lowerLetter"/>
+      <w:lvlText w:val="%2."/>
+      <w:lvlJc w:val="left"/>
+      <w:pPr>
+        <w:ind w:left="1440" w:hanging="360"/>
+      </w:pPr>
+    </w:lvl>
+    <w:lvl w:ilvl="2" w:tplc="0C09001B" w:tentative="1">
+      <w:start w:val="1"/>
+      <w:numFmt w:val="lowerRoman"/>
+      <w:lvlText w:val="%3."/>
+      <w:lvlJc w:val="right"/>
+      <w:pPr>
+        <w:ind w:left="2160" w:hanging="180"/>
+      </w:pPr>
+    </w:lvl>
+    <w:lvl w:ilvl="3" w:tplc="0C09000F" w:tentative="1">
+      <w:start w:val="1"/>
+      <w:numFmt w:val="decimal"/>
+      <w:lvlText w:val="%4."/>
+      <w:lvlJc w:val="left"/>
+      <w:pPr>
+        <w:ind w:left="2880" w:hanging="360"/>
+      </w:pPr>
+    </w:lvl>
+    <w:lvl w:ilvl="4" w:tplc="0C090019" w:tentative="1">
+      <w:start w:val="1"/>
+      <w:numFmt w:val="lowerLetter"/>
+      <w:lvlText w:val="%5."/>
+      <w:lvlJc w:val="left"/>
+      <w:pPr>
+        <w:ind w:left="3600" w:hanging="360"/>
+      </w:pPr>
+    </w:lvl>
+    <w:lvl w:ilvl="5" w:tplc="0C09001B" w:tentative="1">
+      <w:start w:val="1"/>
+      <w:numFmt w:val="lowerRoman"/>
+      <w:lvlText w:val="%6."/>
+      <w:lvlJc w:val="right"/>
+      <w:pPr>
+        <w:ind w:left="4320" w:hanging="180"/>
+      </w:pPr>
+    </w:lvl>
+    <w:lvl w:ilvl="6" w:tplc="0C09000F" w:tentative="1">
+      <w:start w:val="1"/>
+      <w:numFmt w:val="decimal"/>
+      <w:lvlText w:val="%7."/>
+      <w:lvlJc w:val="left"/>
+      <w:pPr>
+        <w:ind w:left="5040" w:hanging="360"/>
+      </w:pPr>
+    </w:lvl>
+    <w:lvl w:ilvl="7" w:tplc="0C090019" w:tentative="1">
+      <w:start w:val="1"/>
+      <w:numFmt w:val="lowerLetter"/>
+      <w:lvlText w:val="%8."/>
+      <w:lvlJc w:val="left"/>
+      <w:pPr>
+        <w:ind w:left="5760" w:hanging="360"/>
+      </w:pPr>
+    </w:lvl>
+    <w:lvl w:ilvl="8" w:tplc="0C09001B" w:tentative="1">
+      <w:start w:val="1"/>
+      <w:numFmt w:val="lowerRoman"/>
+      <w:lvlText w:val="%9."/>
+      <w:lvlJc w:val="right"/>
+      <w:pPr>
+        <w:ind w:left="6480" w:hanging="180"/>
+      </w:pPr>
+    </w:lvl>
+  </w:abstractNum>
+  <w:abstractNum w:abstractNumId="5" w15:restartNumberingAfterBreak="0">
+    <w:nsid w:val="11B74DC8"/>
+    <w:multiLevelType w:val="hybridMultilevel"/>
+    <w:tmpl w:val="601A4394"/>
+    <w:lvl w:ilvl="0" w:tplc="0C09000F">
+      <w:start w:val="1"/>
+      <w:numFmt w:val="decimal"/>
+      <w:lvlText w:val="%1."/>
+      <w:lvlJc w:val="left"/>
+      <w:pPr>
+        <w:ind w:left="720" w:hanging="360"/>
+      </w:pPr>
+    </w:lvl>
+    <w:lvl w:ilvl="1" w:tplc="0C090019" w:tentative="1">
+      <w:start w:val="1"/>
+      <w:numFmt w:val="lowerLetter"/>
+      <w:lvlText w:val="%2."/>
+      <w:lvlJc w:val="left"/>
+      <w:pPr>
+        <w:ind w:left="1440" w:hanging="360"/>
+      </w:pPr>
+    </w:lvl>
+    <w:lvl w:ilvl="2" w:tplc="0C09001B" w:tentative="1">
+      <w:start w:val="1"/>
+      <w:numFmt w:val="lowerRoman"/>
+      <w:lvlText w:val="%3."/>
+      <w:lvlJc w:val="right"/>
+      <w:pPr>
+        <w:ind w:left="2160" w:hanging="180"/>
+      </w:pPr>
+    </w:lvl>
+    <w:lvl w:ilvl="3" w:tplc="0C09000F" w:tentative="1">
+      <w:start w:val="1"/>
+      <w:numFmt w:val="decimal"/>
+      <w:lvlText w:val="%4."/>
+      <w:lvlJc w:val="left"/>
+      <w:pPr>
+        <w:ind w:left="2880" w:hanging="360"/>
+      </w:pPr>
+    </w:lvl>
+    <w:lvl w:ilvl="4" w:tplc="0C090019" w:tentative="1">
+      <w:start w:val="1"/>
+      <w:numFmt w:val="lowerLetter"/>
+      <w:lvlText w:val="%5."/>
+      <w:lvlJc w:val="left"/>
+      <w:pPr>
+        <w:ind w:left="3600" w:hanging="360"/>
+      </w:pPr>
+    </w:lvl>
+    <w:lvl w:ilvl="5" w:tplc="0C09001B" w:tentative="1">
+      <w:start w:val="1"/>
+      <w:numFmt w:val="lowerRoman"/>
+      <w:lvlText w:val="%6."/>
+      <w:lvlJc w:val="right"/>
+      <w:pPr>
+        <w:ind w:left="4320" w:hanging="180"/>
+      </w:pPr>
+    </w:lvl>
+    <w:lvl w:ilvl="6" w:tplc="0C09000F" w:tentative="1">
+      <w:start w:val="1"/>
+      <w:numFmt w:val="decimal"/>
+      <w:lvlText w:val="%7."/>
+      <w:lvlJc w:val="left"/>
+      <w:pPr>
+        <w:ind w:left="5040" w:hanging="360"/>
+      </w:pPr>
+    </w:lvl>
+    <w:lvl w:ilvl="7" w:tplc="0C090019" w:tentative="1">
+      <w:start w:val="1"/>
+      <w:numFmt w:val="lowerLetter"/>
+      <w:lvlText w:val="%8."/>
+      <w:lvlJc w:val="left"/>
+      <w:pPr>
+        <w:ind w:left="5760" w:hanging="360"/>
+      </w:pPr>
+    </w:lvl>
+    <w:lvl w:ilvl="8" w:tplc="0C09001B" w:tentative="1">
+      <w:start w:val="1"/>
+      <w:numFmt w:val="lowerRoman"/>
+      <w:lvlText w:val="%9."/>
+      <w:lvlJc w:val="right"/>
+      <w:pPr>
+        <w:ind w:left="6480" w:hanging="180"/>
+      </w:pPr>
+    </w:lvl>
+  </w:abstractNum>
+  <w:abstractNum w:abstractNumId="6" w15:restartNumberingAfterBreak="0">
     <w:nsid w:val="23105AB9"/>
     <w:multiLevelType w:val="hybridMultilevel"/>
     <w:tmpl w:val="66589C52"/>
@@ -818,7 +903,7 @@
       </w:pPr>
     </w:lvl>
   </w:abstractNum>
-  <w:abstractNum w:abstractNumId="3" w15:restartNumberingAfterBreak="0">
+  <w:abstractNum w:abstractNumId="7" w15:restartNumberingAfterBreak="0">
     <w:nsid w:val="3E5F7C6C"/>
     <w:multiLevelType w:val="hybridMultilevel"/>
     <w:tmpl w:val="3A4A93AC"/>
@@ -904,7 +989,7 @@
       </w:pPr>
     </w:lvl>
   </w:abstractNum>
-  <w:abstractNum w:abstractNumId="4" w15:restartNumberingAfterBreak="0">
+  <w:abstractNum w:abstractNumId="8" w15:restartNumberingAfterBreak="0">
     <w:nsid w:val="41883F0F"/>
     <w:multiLevelType w:val="hybridMultilevel"/>
     <w:tmpl w:val="ECA8AEFA"/>
@@ -990,7 +1075,7 @@
       </w:pPr>
     </w:lvl>
   </w:abstractNum>
-  <w:abstractNum w:abstractNumId="5" w15:restartNumberingAfterBreak="0">
+  <w:abstractNum w:abstractNumId="9" w15:restartNumberingAfterBreak="0">
     <w:nsid w:val="48203F62"/>
     <w:multiLevelType w:val="hybridMultilevel"/>
     <w:tmpl w:val="8766EEAC"/>
@@ -1076,7 +1161,7 @@
       </w:pPr>
     </w:lvl>
   </w:abstractNum>
-  <w:abstractNum w:abstractNumId="6" w15:restartNumberingAfterBreak="0">
+  <w:abstractNum w:abstractNumId="10" w15:restartNumberingAfterBreak="0">
     <w:nsid w:val="5EE95735"/>
     <w:multiLevelType w:val="hybridMultilevel"/>
     <w:tmpl w:val="B21EACAC"/>
@@ -1162,7 +1247,7 @@
       </w:pPr>
     </w:lvl>
   </w:abstractNum>
-  <w:abstractNum w:abstractNumId="7" w15:restartNumberingAfterBreak="0">
+  <w:abstractNum w:abstractNumId="11" w15:restartNumberingAfterBreak="0">
     <w:nsid w:val="6E1264FF"/>
     <w:multiLevelType w:val="hybridMultilevel"/>
     <w:tmpl w:val="D22444A2"/>
@@ -1249,28 +1334,40 @@
     </w:lvl>
   </w:abstractNum>
   <w:num w:numId="1" w16cid:durableId="1934580798">
+    <w:abstractNumId w:val="3"/>
+  </w:num>
+  <w:num w:numId="2" w16cid:durableId="1989285050">
+    <w:abstractNumId w:val="9"/>
+  </w:num>
+  <w:num w:numId="3" w16cid:durableId="106431074">
+    <w:abstractNumId w:val="6"/>
+  </w:num>
+  <w:num w:numId="4" w16cid:durableId="384371441">
+    <w:abstractNumId w:val="2"/>
+  </w:num>
+  <w:num w:numId="5" w16cid:durableId="828442402">
+    <w:abstractNumId w:val="10"/>
+  </w:num>
+  <w:num w:numId="6" w16cid:durableId="301077252">
+    <w:abstractNumId w:val="8"/>
+  </w:num>
+  <w:num w:numId="7" w16cid:durableId="1595891707">
+    <w:abstractNumId w:val="11"/>
+  </w:num>
+  <w:num w:numId="8" w16cid:durableId="934359558">
+    <w:abstractNumId w:val="7"/>
+  </w:num>
+  <w:num w:numId="9" w16cid:durableId="1227837091">
     <w:abstractNumId w:val="1"/>
   </w:num>
-  <w:num w:numId="2" w16cid:durableId="1989285050">
+  <w:num w:numId="10" w16cid:durableId="1216238260">
+    <w:abstractNumId w:val="0"/>
+  </w:num>
+  <w:num w:numId="11" w16cid:durableId="1102996043">
     <w:abstractNumId w:val="5"/>
   </w:num>
-  <w:num w:numId="3" w16cid:durableId="106431074">
-    <w:abstractNumId w:val="2"/>
-  </w:num>
-  <w:num w:numId="4" w16cid:durableId="384371441">
-    <w:abstractNumId w:val="0"/>
-  </w:num>
-  <w:num w:numId="5" w16cid:durableId="828442402">
-    <w:abstractNumId w:val="6"/>
-  </w:num>
-  <w:num w:numId="6" w16cid:durableId="301077252">
+  <w:num w:numId="12" w16cid:durableId="576936922">
     <w:abstractNumId w:val="4"/>
-  </w:num>
-  <w:num w:numId="7" w16cid:durableId="1595891707">
-    <w:abstractNumId w:val="7"/>
-  </w:num>
-  <w:num w:numId="8" w16cid:durableId="934359558">
-    <w:abstractNumId w:val="3"/>
   </w:num>
 </w:numbering>
 </file>

</xml_diff>

<commit_message>
predictiions using deep neural networks
</commit_message>
<xml_diff>
--- a/Project Proposal/Machine learning project proposal.docx
+++ b/Project Proposal/Machine learning project proposal.docx
@@ -89,12 +89,24 @@
         <w:t>Model Performance:</w:t>
       </w:r>
       <w:r>
-        <w:t xml:space="preserve"> How do different machine learning models (e.g., Logistic Regression, Random Forest, Deep Neural Networks) compare in terms of prediction accuracy and robustness?</w:t>
-      </w:r>
-    </w:p>
-    <w:p>
-      <w:r>
-        <w:t>Proposed Target for Prediction Accuracy: 80%</w:t>
+        <w:t xml:space="preserve"> How do different machine learning models (Deep Neural Networks</w:t>
+      </w:r>
+      <w:r>
+        <w:t xml:space="preserve"> and Random Forest,</w:t>
+      </w:r>
+      <w:r>
+        <w:t>) compare in terms of prediction accuracy and robustness?</w:t>
+      </w:r>
+    </w:p>
+    <w:p>
+      <w:r>
+        <w:t xml:space="preserve">Proposed Target for Prediction Accuracy: </w:t>
+      </w:r>
+      <w:r>
+        <w:t>9</w:t>
+      </w:r>
+      <w:r>
+        <w:t>0%</w:t>
       </w:r>
     </w:p>
     <w:p>

</xml_diff>

<commit_message>
added model application under 'readme' and added project presentation slides
</commit_message>
<xml_diff>
--- a/Project Proposal/Machine learning project proposal.docx
+++ b/Project Proposal/Machine learning project proposal.docx
@@ -38,7 +38,33 @@
         <w:t>Models:</w:t>
       </w:r>
       <w:r>
-        <w:t xml:space="preserve"> Machine learning models such as Random Forest, Logistic Regression, and Deep Neural Networks will be used to analyze the data.</w:t>
+        <w:t xml:space="preserve"> Machine learning models such </w:t>
+      </w:r>
+      <w:r>
+        <w:t xml:space="preserve">the </w:t>
+      </w:r>
+      <w:r>
+        <w:t xml:space="preserve">Deep Neural Networks </w:t>
+      </w:r>
+      <w:r>
+        <w:t>and</w:t>
+      </w:r>
+      <w:r>
+        <w:t xml:space="preserve"> Random Forest</w:t>
+      </w:r>
+      <w:r>
+        <w:t xml:space="preserve"> model </w:t>
+      </w:r>
+      <w:r>
+        <w:t xml:space="preserve">will be used to </w:t>
+      </w:r>
+      <w:proofErr w:type="spellStart"/>
+      <w:r>
+        <w:t>analyze</w:t>
+      </w:r>
+      <w:proofErr w:type="spellEnd"/>
+      <w:r>
+        <w:t xml:space="preserve"> the data.</w:t>
       </w:r>
     </w:p>
     <w:p>
@@ -74,10 +100,16 @@
           <w:i/>
           <w:iCs/>
         </w:rPr>
-        <w:t>Feature Importance:</w:t>
-      </w:r>
-      <w:r>
-        <w:t xml:space="preserve"> Which features (e.g., age, gender, lifestyle factors, medical history) are the most significant predictors for dementia?</w:t>
+        <w:t>Model Performance:</w:t>
+      </w:r>
+      <w:r>
+        <w:t xml:space="preserve"> How do different machine learning models (Deep Neural Networks</w:t>
+      </w:r>
+      <w:r>
+        <w:t xml:space="preserve"> and Random Forest,</w:t>
+      </w:r>
+      <w:r>
+        <w:t>) compare in terms of prediction accuracy and robustness?</w:t>
       </w:r>
     </w:p>
     <w:p>
@@ -86,16 +118,10 @@
           <w:i/>
           <w:iCs/>
         </w:rPr>
-        <w:t>Model Performance:</w:t>
-      </w:r>
-      <w:r>
-        <w:t xml:space="preserve"> How do different machine learning models (Deep Neural Networks</w:t>
-      </w:r>
-      <w:r>
-        <w:t xml:space="preserve"> and Random Forest,</w:t>
-      </w:r>
-      <w:r>
-        <w:t>) compare in terms of prediction accuracy and robustness?</w:t>
+        <w:t>Feature Importance:</w:t>
+      </w:r>
+      <w:r>
+        <w:t xml:space="preserve"> Which features (e.g., age, gender, lifestyle factors, medical history) are the most significant predictors for dementia?</w:t>
       </w:r>
     </w:p>
     <w:p>
@@ -150,8 +176,14 @@
           <w:ilvl w:val="0"/>
           <w:numId w:val="12"/>
         </w:numPr>
-      </w:pPr>
-      <w:r>
+        <w:rPr>
+          <w:highlight w:val="yellow"/>
+        </w:rPr>
+      </w:pPr>
+      <w:r>
+        <w:rPr>
+          <w:highlight w:val="yellow"/>
+        </w:rPr>
         <w:t>What lifestyle and genetic factors are most strongly associated with the risk of developing dementia?</w:t>
       </w:r>
     </w:p>
@@ -162,8 +194,14 @@
           <w:ilvl w:val="0"/>
           <w:numId w:val="12"/>
         </w:numPr>
-      </w:pPr>
-      <w:r>
+        <w:rPr>
+          <w:highlight w:val="yellow"/>
+        </w:rPr>
+      </w:pPr>
+      <w:r>
+        <w:rPr>
+          <w:highlight w:val="yellow"/>
+        </w:rPr>
         <w:t>How early can we predict the onset of dementia with reasonable accuracy?</w:t>
       </w:r>
     </w:p>
@@ -252,8 +290,14 @@
           <w:ilvl w:val="0"/>
           <w:numId w:val="10"/>
         </w:numPr>
-      </w:pPr>
-      <w:r>
+        <w:rPr>
+          <w:highlight w:val="yellow"/>
+        </w:rPr>
+      </w:pPr>
+      <w:r>
+        <w:rPr>
+          <w:highlight w:val="yellow"/>
+        </w:rPr>
         <w:t>Can prediction models help optimize healthcare resource allocation for chronic disease management?</w:t>
       </w:r>
     </w:p>
@@ -291,8 +335,14 @@
           <w:ilvl w:val="0"/>
           <w:numId w:val="9"/>
         </w:numPr>
-      </w:pPr>
-      <w:r>
+        <w:rPr>
+          <w:highlight w:val="yellow"/>
+        </w:rPr>
+      </w:pPr>
+      <w:r>
+        <w:rPr>
+          <w:highlight w:val="yellow"/>
+        </w:rPr>
         <w:t>What role does genetic data play in enhancing the accuracy and personalization of dementia predictions?</w:t>
       </w:r>
     </w:p>

</xml_diff>

<commit_message>
project proposal and pptx slide 8 updated
</commit_message>
<xml_diff>
--- a/Project Proposal/Machine learning project proposal.docx
+++ b/Project Proposal/Machine learning project proposal.docx
@@ -41,13 +41,7 @@
         <w:t xml:space="preserve"> Machine learning models such </w:t>
       </w:r>
       <w:r>
-        <w:t xml:space="preserve">the </w:t>
-      </w:r>
-      <w:r>
-        <w:t xml:space="preserve">Deep Neural Networks </w:t>
-      </w:r>
-      <w:r>
-        <w:t>and</w:t>
+        <w:t>the Deep Neural Networks and</w:t>
       </w:r>
       <w:r>
         <w:t xml:space="preserve"> Random Forest</w:t>
@@ -56,15 +50,13 @@
         <w:t xml:space="preserve"> model </w:t>
       </w:r>
       <w:r>
-        <w:t xml:space="preserve">will be used to </w:t>
-      </w:r>
-      <w:proofErr w:type="spellStart"/>
-      <w:r>
-        <w:t>analyze</w:t>
-      </w:r>
-      <w:proofErr w:type="spellEnd"/>
-      <w:r>
-        <w:t xml:space="preserve"> the data.</w:t>
+        <w:t>will be used to analy</w:t>
+      </w:r>
+      <w:r>
+        <w:t>s</w:t>
+      </w:r>
+      <w:r>
+        <w:t>e the data.</w:t>
       </w:r>
     </w:p>
     <w:p>
@@ -156,34 +148,13 @@
     </w:p>
     <w:p>
       <w:pPr>
-        <w:rPr>
-          <w:b/>
-          <w:bCs/>
-        </w:rPr>
-      </w:pPr>
-      <w:r>
-        <w:rPr>
-          <w:b/>
-          <w:bCs/>
-        </w:rPr>
-        <w:t>Dementia Prediction:</w:t>
-      </w:r>
-    </w:p>
-    <w:p>
-      <w:pPr>
         <w:pStyle w:val="ListParagraph"/>
         <w:numPr>
           <w:ilvl w:val="0"/>
           <w:numId w:val="12"/>
         </w:numPr>
-        <w:rPr>
-          <w:highlight w:val="yellow"/>
-        </w:rPr>
-      </w:pPr>
-      <w:r>
-        <w:rPr>
-          <w:highlight w:val="yellow"/>
-        </w:rPr>
+      </w:pPr>
+      <w:r>
         <w:t>What lifestyle and genetic factors are most strongly associated with the risk of developing dementia?</w:t>
       </w:r>
     </w:p>
@@ -194,15 +165,33 @@
           <w:ilvl w:val="0"/>
           <w:numId w:val="12"/>
         </w:numPr>
-        <w:rPr>
-          <w:highlight w:val="yellow"/>
-        </w:rPr>
-      </w:pPr>
-      <w:r>
-        <w:rPr>
-          <w:highlight w:val="yellow"/>
-        </w:rPr>
+      </w:pPr>
+      <w:r>
+        <w:t>What role does genetic data play in enhancing the accuracy and personalization of dementia predictions?</w:t>
+      </w:r>
+    </w:p>
+    <w:p>
+      <w:pPr>
+        <w:pStyle w:val="ListParagraph"/>
+        <w:numPr>
+          <w:ilvl w:val="0"/>
+          <w:numId w:val="12"/>
+        </w:numPr>
+      </w:pPr>
+      <w:r>
         <w:t>How early can we predict the onset of dementia with reasonable accuracy?</w:t>
+      </w:r>
+    </w:p>
+    <w:p>
+      <w:pPr>
+        <w:pStyle w:val="ListParagraph"/>
+        <w:numPr>
+          <w:ilvl w:val="0"/>
+          <w:numId w:val="12"/>
+        </w:numPr>
+      </w:pPr>
+      <w:r>
+        <w:t>Can prediction models help optimize healthcare resource allocation for chronic disease management?</w:t>
       </w:r>
     </w:p>
     <w:p>
@@ -210,145 +199,29 @@
         <w:rPr>
           <w:b/>
           <w:bCs/>
+          <w:sz w:val="24"/>
+          <w:szCs w:val="24"/>
         </w:rPr>
       </w:pPr>
       <w:r>
         <w:rPr>
           <w:b/>
           <w:bCs/>
+          <w:sz w:val="24"/>
+          <w:szCs w:val="24"/>
         </w:rPr>
-        <w:t>Intervention and Prevention Research Questions:</w:t>
+        <w:t xml:space="preserve">Data Sources: </w:t>
       </w:r>
     </w:p>
     <w:p>
-      <w:pPr>
-        <w:rPr>
-          <w:b/>
-          <w:bCs/>
-        </w:rPr>
-      </w:pPr>
-      <w:r>
-        <w:rPr>
-          <w:b/>
-          <w:bCs/>
-        </w:rPr>
-        <w:t>Early Intervention:</w:t>
-      </w:r>
-    </w:p>
-    <w:p>
-      <w:pPr>
-        <w:pStyle w:val="ListParagraph"/>
-        <w:numPr>
-          <w:ilvl w:val="0"/>
-          <w:numId w:val="11"/>
-        </w:numPr>
-      </w:pPr>
-      <w:r>
-        <w:t>Can early prediction models identify individuals who would benefit most from preventive interventions?</w:t>
-      </w:r>
-    </w:p>
-    <w:p>
-      <w:pPr>
-        <w:pStyle w:val="ListParagraph"/>
-        <w:numPr>
-          <w:ilvl w:val="0"/>
-          <w:numId w:val="11"/>
-        </w:numPr>
-      </w:pPr>
-      <w:r>
-        <w:t>What impact do early lifestyle interventions have on reducing the risk of dementia?</w:t>
-      </w:r>
-    </w:p>
-    <w:p>
-      <w:r>
-        <w:rPr>
-          <w:b/>
-          <w:bCs/>
-        </w:rPr>
-        <w:t>Healthcare Utilization</w:t>
-      </w:r>
-      <w:r>
-        <w:t>:</w:t>
-      </w:r>
-    </w:p>
-    <w:p>
-      <w:pPr>
-        <w:pStyle w:val="ListParagraph"/>
-        <w:numPr>
-          <w:ilvl w:val="0"/>
-          <w:numId w:val="10"/>
-        </w:numPr>
-      </w:pPr>
-      <w:r>
-        <w:t>How does the utilization of healthcare services (e.g., regular check-ups, preventive screenings) affect the prediction and management of dementia?</w:t>
-      </w:r>
-    </w:p>
-    <w:p>
-      <w:pPr>
-        <w:pStyle w:val="ListParagraph"/>
-        <w:numPr>
-          <w:ilvl w:val="0"/>
-          <w:numId w:val="10"/>
-        </w:numPr>
-        <w:rPr>
-          <w:highlight w:val="yellow"/>
-        </w:rPr>
-      </w:pPr>
-      <w:r>
-        <w:rPr>
-          <w:highlight w:val="yellow"/>
-        </w:rPr>
-        <w:t>Can prediction models help optimize healthcare resource allocation for chronic disease management?</w:t>
-      </w:r>
-    </w:p>
-    <w:p>
-      <w:pPr>
-        <w:rPr>
-          <w:b/>
-          <w:bCs/>
-        </w:rPr>
-      </w:pPr>
-      <w:r>
-        <w:rPr>
-          <w:b/>
-          <w:bCs/>
-        </w:rPr>
-        <w:t>Personalized Medicine:</w:t>
-      </w:r>
-    </w:p>
-    <w:p>
-      <w:pPr>
-        <w:pStyle w:val="ListParagraph"/>
-        <w:numPr>
-          <w:ilvl w:val="0"/>
-          <w:numId w:val="9"/>
-        </w:numPr>
-      </w:pPr>
-      <w:r>
-        <w:t>How can machine learning models be employed to develop personalized prevention and treatment plans for individuals at high risk of dementia?</w:t>
-      </w:r>
-    </w:p>
-    <w:p>
-      <w:pPr>
-        <w:pStyle w:val="ListParagraph"/>
-        <w:numPr>
-          <w:ilvl w:val="0"/>
-          <w:numId w:val="9"/>
-        </w:numPr>
-        <w:rPr>
-          <w:highlight w:val="yellow"/>
-        </w:rPr>
-      </w:pPr>
-      <w:r>
-        <w:rPr>
-          <w:highlight w:val="yellow"/>
-        </w:rPr>
-        <w:t>What role does genetic data play in enhancing the accuracy and personalization of dementia predictions?</w:t>
-      </w:r>
-    </w:p>
-    <w:p>
-      <w:r>
-        <w:t>Data Sources: Datasets from Kaggle, Australian Institute of Health and Welfare (AIHW), Health Data Australia, ABS, or state health departments.</w:t>
+      <w:r>
+        <w:t>Datasets from Kaggle</w:t>
+      </w:r>
+      <w:r>
+        <w:t>.com</w:t>
+      </w:r>
+      <w:r>
+        <w:t>, Australian Institute of Health and Welfare (AIHW)</w:t>
       </w:r>
     </w:p>
     <w:sectPr>
@@ -1839,7 +1712,6 @@
   <w:style w:type="character" w:default="1" w:styleId="DefaultParagraphFont">
     <w:name w:val="Default Paragraph Font"/>
     <w:uiPriority w:val="1"/>
-    <w:semiHidden/>
     <w:unhideWhenUsed/>
   </w:style>
   <w:style w:type="table" w:default="1" w:styleId="TableNormal">

</xml_diff>

<commit_message>
disease specific research question added in 'readme'
</commit_message>
<xml_diff>
--- a/Project Proposal/Machine learning project proposal.docx
+++ b/Project Proposal/Machine learning project proposal.docx
@@ -221,7 +221,13 @@
         <w:t>.com</w:t>
       </w:r>
       <w:r>
-        <w:t>, Australian Institute of Health and Welfare (AIHW)</w:t>
+        <w:t xml:space="preserve">, </w:t>
+      </w:r>
+      <w:r>
+        <w:t xml:space="preserve">research from </w:t>
+      </w:r>
+      <w:r>
+        <w:t>Australian Institute of Health and Welfare (AIHW)</w:t>
       </w:r>
     </w:p>
     <w:sectPr>
@@ -1712,6 +1718,7 @@
   <w:style w:type="character" w:default="1" w:styleId="DefaultParagraphFont">
     <w:name w:val="Default Paragraph Font"/>
     <w:uiPriority w:val="1"/>
+    <w:semiHidden/>
     <w:unhideWhenUsed/>
   </w:style>
   <w:style w:type="table" w:default="1" w:styleId="TableNormal">

</xml_diff>